<commit_message>
submitted version of report
</commit_message>
<xml_diff>
--- a/Doc1.docx
+++ b/Doc1.docx
@@ -13,21 +13,7 @@
         <w:rPr>
           <w:lang w:val="nl-NL"/>
         </w:rPr>
-        <w:t xml:space="preserve">EE2T21 bonus </w:t>
-      </w:r>
-      <w:proofErr w:type="spellStart"/>
-      <w:r>
-        <w:rPr>
-          <w:lang w:val="nl-NL"/>
-        </w:rPr>
-        <w:t>assignment</w:t>
-      </w:r>
-      <w:proofErr w:type="spellEnd"/>
-      <w:r>
-        <w:rPr>
-          <w:lang w:val="nl-NL"/>
-        </w:rPr>
-        <w:t xml:space="preserve"> 2</w:t>
+        <w:t>EE2T21 bonus assignment 2</w:t>
       </w:r>
     </w:p>
     <w:p>
@@ -66,32 +52,22 @@
     </w:p>
     <w:p>
       <w:r>
-        <w:t xml:space="preserve">The goal of this assignment is to calculate the optimal path in an </w:t>
-      </w:r>
-      <w:proofErr w:type="spellStart"/>
-      <w:r>
-        <w:t>Erd</w:t>
+        <w:t>The goal of this assignment is to calculate the optimal path in an Erd</w:t>
       </w:r>
       <w:r>
         <w:t>ö</w:t>
       </w:r>
       <w:r>
-        <w:t>s</w:t>
-      </w:r>
-      <w:proofErr w:type="spellEnd"/>
-      <w:r>
-        <w:t xml:space="preserve"> </w:t>
-      </w:r>
-      <w:proofErr w:type="spellStart"/>
-      <w:r>
-        <w:t>Rényi</w:t>
-      </w:r>
-      <w:proofErr w:type="spellEnd"/>
-      <w:r>
-        <w:t xml:space="preserve"> random graph using the Bellman-Ford pathfinding algorithm. </w:t>
-      </w:r>
-      <w:r>
-        <w:t>To accomplish this we have chosen to use Python, due to the familiarity and easy of use of this language. For performance reasons we’ve investigated a possible conversion of the code to C, however the choice was made not to develop this further.</w:t>
+        <w:t xml:space="preserve">s Rényi random graph using the Bellman-Ford pathfinding algorithm. </w:t>
+      </w:r>
+      <w:r>
+        <w:t>To accomplish this we have chosen to use Python, due to the familiarity and easy of use of this language. For performance reasons we’ve investigated a possible conversion of the code to C, however the choice was made not to develop this further</w:t>
+      </w:r>
+      <w:r>
+        <w:t xml:space="preserve"> due to time constraints</w:t>
+      </w:r>
+      <w:r>
+        <w:t>.</w:t>
       </w:r>
     </w:p>
     <w:p>
@@ -113,7 +89,6 @@
         <w:t>.</w:t>
       </w:r>
     </w:p>
-    <w:p/>
     <w:p>
       <w:pPr>
         <w:pStyle w:val="Heading3"/>
@@ -133,18 +108,43 @@
         <w:t>Below the graph of the</w:t>
       </w:r>
       <w:r>
-        <w:t xml:space="preserve"> number of vertices versus  the time it takes to calculate the path. As Bellman-Ford (to be called BF in the rest of this report) has a complexity of O(V*E), in which V is the number of nodes and E the number of edges. </w:t>
-      </w:r>
-    </w:p>
-    <w:p>
-      <w:r>
-        <w:t>This leads to an exponential relationship</w:t>
+        <w:t xml:space="preserve"> number of vertices versus  the time it takes to calculate the path. </w:t>
+      </w:r>
+      <w:r>
+        <w:t>T</w:t>
+      </w:r>
+      <w:r>
+        <w:t xml:space="preserve">he algorithm performs V-1 iterations, in which it iterates through E≈&lt;k&gt;V edges. </w:t>
+      </w:r>
+      <w:r>
+        <w:t>T</w:t>
+      </w:r>
+      <w:r>
+        <w:t>his means the total time complexity of the algorithm is O(VE)=O(V²&lt;k&gt;). As &lt;k&gt; is constant throughout the simulations, this means the duration should be linearly proportional to the V². By taking V=2^z, we find a time complexity of O((2^z)²)=O(4^z) in relation to z.</w:t>
+      </w:r>
+      <w:r>
+        <w:t xml:space="preserve"> </w:t>
+      </w:r>
+      <w:r>
+        <w:t xml:space="preserve">This </w:t>
+      </w:r>
+      <w:r>
+        <w:t>is</w:t>
+      </w:r>
+      <w:r>
+        <w:t xml:space="preserve"> an exponential relationship</w:t>
       </w:r>
       <w:r>
         <w:t xml:space="preserve"> between the number of nodes and the time spent on the calculation</w:t>
       </w:r>
       <w:r>
-        <w:t>, which can also be seen In the graph below.</w:t>
+        <w:t xml:space="preserve">, which can also be seen </w:t>
+      </w:r>
+      <w:r>
+        <w:t>i</w:t>
+      </w:r>
+      <w:r>
+        <w:t>n the graph below.</w:t>
       </w:r>
     </w:p>
     <w:p>
@@ -152,10 +152,9 @@
         <w:rPr>
           <w:noProof/>
         </w:rPr>
-        <w:lastRenderedPageBreak/>
         <w:drawing>
-          <wp:inline distT="0" distB="0" distL="0" distR="0" wp14:anchorId="62A1A42A" wp14:editId="61A6BC7B">
-            <wp:extent cx="5852172" cy="4389129"/>
+          <wp:inline distT="0" distB="0" distL="0" distR="0" wp14:anchorId="62A1A42A" wp14:editId="04A7A84D">
+            <wp:extent cx="5257800" cy="3943350"/>
             <wp:effectExtent l="0" t="0" r="0" b="0"/>
             <wp:docPr id="2" name="Picture 2" descr="Chart, line chart&#10;&#10;Description automatically generated"/>
             <wp:cNvGraphicFramePr>
@@ -183,7 +182,7 @@
                   <pic:spPr>
                     <a:xfrm>
                       <a:off x="0" y="0"/>
-                      <a:ext cx="5852172" cy="4389129"/>
+                      <a:ext cx="5258408" cy="3943806"/>
                     </a:xfrm>
                     <a:prstGeom prst="rect">
                       <a:avLst/>

</xml_diff>